<commit_message>
Respond to review comments
</commit_message>
<xml_diff>
--- a/p1/The Stroop Effect.docx
+++ b/p1/The Stroop Effect.docx
@@ -275,7 +275,19 @@
         <w:rPr>
           <w:rFonts w:eastAsiaTheme="minorEastAsia"/>
         </w:rPr>
-        <w:t xml:space="preserve"> : </w:t>
+        <w:t xml:space="preserve"> :</w:t>
+      </w:r>
+      <w:r>
+        <w:rPr>
+          <w:rFonts w:eastAsiaTheme="minorEastAsia"/>
+        </w:rPr>
+        <w:t xml:space="preserve"> Population</w:t>
+      </w:r>
+      <w:r>
+        <w:rPr>
+          <w:rFonts w:eastAsiaTheme="minorEastAsia"/>
+        </w:rPr>
+        <w:t xml:space="preserve"> </w:t>
       </w:r>
       <w:r>
         <w:t>Mean Time for identification</w:t>
@@ -314,7 +326,13 @@
         </m:sSub>
       </m:oMath>
       <w:r>
-        <w:t xml:space="preserve"> : </w:t>
+        <w:t xml:space="preserve"> :</w:t>
+      </w:r>
+      <w:r>
+        <w:t xml:space="preserve"> Population</w:t>
+      </w:r>
+      <w:r>
+        <w:t xml:space="preserve"> </w:t>
       </w:r>
       <w:r>
         <w:t>Mean Time for ident</w:t>
@@ -392,18 +410,83 @@
           <w:ilvl w:val="0"/>
           <w:numId w:val="2"/>
         </w:numPr>
+      </w:pPr>
+      <w:r>
+        <w:t xml:space="preserve">A </w:t>
+      </w:r>
+      <w:r>
+        <w:t>t-test is being used as we do not know the population standard deviation for the difference between response times for the two categories.</w:t>
+      </w:r>
+    </w:p>
+    <w:p>
+      <w:pPr>
+        <w:pStyle w:val="ListParagraph"/>
+        <w:numPr>
+          <w:ilvl w:val="0"/>
+          <w:numId w:val="2"/>
+        </w:numPr>
+      </w:pPr>
+      <w:r>
+        <w:t>Although the sample size is small</w:t>
+      </w:r>
+      <w:r>
+        <w:t xml:space="preserve"> </w:t>
+      </w:r>
+      <w:r>
+        <w:t>(24), we can use this test as the differences do not show significant deviation from normal behavior as seen below:</w:t>
+      </w:r>
+    </w:p>
+    <w:p>
+      <w:pPr>
+        <w:pStyle w:val="ListParagraph"/>
+        <w:ind w:left="772"/>
+      </w:pPr>
+      <w:r>
         <w:rPr>
-          <w:b/>
+          <w:noProof/>
         </w:rPr>
-      </w:pPr>
-      <w:r>
-        <w:t>As long as the sample is sufficiently large</w:t>
-      </w:r>
-      <w:r>
-        <w:t xml:space="preserve"> </w:t>
-      </w:r>
-      <w:r>
-        <w:t>(&gt; 30 by the central limit theorem), we should have no problem in performing this kind of test</w:t>
+        <w:lastRenderedPageBreak/>
+        <w:drawing>
+          <wp:inline distT="0" distB="0" distL="0" distR="0" wp14:anchorId="21C53427" wp14:editId="29DFAA2D">
+            <wp:extent cx="5943600" cy="3797935"/>
+            <wp:effectExtent l="0" t="0" r="0" b="12065"/>
+            <wp:docPr id="3" name="Picture 3"/>
+            <wp:cNvGraphicFramePr>
+              <a:graphicFrameLocks xmlns:a="http://schemas.openxmlformats.org/drawingml/2006/main" noChangeAspect="1"/>
+            </wp:cNvGraphicFramePr>
+            <a:graphic xmlns:a="http://schemas.openxmlformats.org/drawingml/2006/main">
+              <a:graphicData uri="http://schemas.openxmlformats.org/drawingml/2006/picture">
+                <pic:pic xmlns:pic="http://schemas.openxmlformats.org/drawingml/2006/picture">
+                  <pic:nvPicPr>
+                    <pic:cNvPr id="3" name="Screen Shot 2016-09-24 at 7.41.39 PM.png"/>
+                    <pic:cNvPicPr/>
+                  </pic:nvPicPr>
+                  <pic:blipFill>
+                    <a:blip r:embed="rId5">
+                      <a:extLst>
+                        <a:ext uri="{28A0092B-C50C-407E-A947-70E740481C1C}">
+                          <a14:useLocalDpi xmlns:a14="http://schemas.microsoft.com/office/drawing/2010/main" val="0"/>
+                        </a:ext>
+                      </a:extLst>
+                    </a:blip>
+                    <a:stretch>
+                      <a:fillRect/>
+                    </a:stretch>
+                  </pic:blipFill>
+                  <pic:spPr>
+                    <a:xfrm>
+                      <a:off x="0" y="0"/>
+                      <a:ext cx="5943600" cy="3797935"/>
+                    </a:xfrm>
+                    <a:prstGeom prst="rect">
+                      <a:avLst/>
+                    </a:prstGeom>
+                  </pic:spPr>
+                </pic:pic>
+              </a:graphicData>
+            </a:graphic>
+          </wp:inline>
+        </w:drawing>
       </w:r>
     </w:p>
     <w:p/>
@@ -936,7 +1019,7 @@
                     <pic:cNvPicPr/>
                   </pic:nvPicPr>
                   <pic:blipFill>
-                    <a:blip r:embed="rId5">
+                    <a:blip r:embed="rId6">
                       <a:extLst>
                         <a:ext uri="{28A0092B-C50C-407E-A947-70E740481C1C}">
                           <a14:useLocalDpi xmlns:a14="http://schemas.microsoft.com/office/drawing/2010/main" val="0"/>
@@ -993,7 +1076,7 @@
                     <pic:cNvPicPr/>
                   </pic:nvPicPr>
                   <pic:blipFill>
-                    <a:blip r:embed="rId6">
+                    <a:blip r:embed="rId7">
                       <a:extLst>
                         <a:ext uri="{28A0092B-C50C-407E-A947-70E740481C1C}">
                           <a14:useLocalDpi xmlns:a14="http://schemas.microsoft.com/office/drawing/2010/main" val="0"/>
@@ -1084,14 +1167,6 @@
               </m:ctrlPr>
             </m:fPr>
             <m:num>
-              <m:r>
-                <w:rPr>
-                  <w:rFonts w:ascii="Cambria Math" w:hAnsi="Cambria Math"/>
-                </w:rPr>
-                <m:t>x_d</m:t>
-              </m:r>
-            </m:num>
-            <m:den>
               <m:sSub>
                 <m:sSubPr>
                   <m:ctrlPr>
@@ -1106,7 +1181,7 @@
                     <w:rPr>
                       <w:rFonts w:ascii="Cambria Math" w:hAnsi="Cambria Math"/>
                     </w:rPr>
-                    <m:t>s</m:t>
+                    <m:t>x</m:t>
                   </m:r>
                 </m:e>
                 <m:sub>
@@ -1118,19 +1193,81 @@
                   </m:r>
                 </m:sub>
               </m:sSub>
-              <m:r>
-                <w:rPr>
-                  <w:rFonts w:ascii="Cambria Math" w:hAnsi="Cambria Math"/>
-                </w:rPr>
-                <m:t>/√n</m:t>
-              </m:r>
+            </m:num>
+            <m:den>
+              <m:f>
+                <m:fPr>
+                  <m:ctrlPr>
+                    <w:rPr>
+                      <w:rFonts w:ascii="Cambria Math" w:hAnsi="Cambria Math"/>
+                      <w:i/>
+                    </w:rPr>
+                  </m:ctrlPr>
+                </m:fPr>
+                <m:num>
+                  <m:sSub>
+                    <m:sSubPr>
+                      <m:ctrlPr>
+                        <w:rPr>
+                          <w:rFonts w:ascii="Cambria Math" w:hAnsi="Cambria Math"/>
+                          <w:i/>
+                        </w:rPr>
+                      </m:ctrlPr>
+                    </m:sSubPr>
+                    <m:e>
+                      <m:r>
+                        <w:rPr>
+                          <w:rFonts w:ascii="Cambria Math" w:hAnsi="Cambria Math"/>
+                        </w:rPr>
+                        <m:t>s</m:t>
+                      </m:r>
+                    </m:e>
+                    <m:sub>
+                      <m:r>
+                        <w:rPr>
+                          <w:rFonts w:ascii="Cambria Math" w:hAnsi="Cambria Math"/>
+                        </w:rPr>
+                        <m:t>d</m:t>
+                      </m:r>
+                    </m:sub>
+                  </m:sSub>
+                </m:num>
+                <m:den>
+                  <m:rad>
+                    <m:radPr>
+                      <m:degHide m:val="1"/>
+                      <m:ctrlPr>
+                        <w:rPr>
+                          <w:rFonts w:ascii="Cambria Math" w:hAnsi="Cambria Math"/>
+                          <w:i/>
+                        </w:rPr>
+                      </m:ctrlPr>
+                    </m:radPr>
+                    <m:deg/>
+                    <m:e>
+                      <m:r>
+                        <w:rPr>
+                          <w:rFonts w:ascii="Cambria Math" w:hAnsi="Cambria Math"/>
+                        </w:rPr>
+                        <m:t>n</m:t>
+                      </m:r>
+                    </m:e>
+                  </m:rad>
+                </m:den>
+              </m:f>
             </m:den>
           </m:f>
           <m:r>
             <w:rPr>
               <w:rFonts w:ascii="Cambria Math" w:hAnsi="Cambria Math"/>
             </w:rPr>
-            <m:t xml:space="preserve">  = -11.342992540180362</m:t>
+            <m:t xml:space="preserve">  = -</m:t>
+          </m:r>
+          <m:r>
+            <w:rPr>
+              <w:rFonts w:ascii="Cambria Math" w:hAnsi="Cambria Math"/>
+            </w:rPr>
+            <m:t>8.02</m:t>
           </m:r>
         </m:oMath>
       </m:oMathPara>
@@ -1152,7 +1289,7 @@
         <w:t xml:space="preserve"> is the mean of the differences</w:t>
       </w:r>
       <w:r>
-        <w:t>.</w:t>
+        <w:t xml:space="preserve"> = -7.96</w:t>
       </w:r>
     </w:p>
     <w:p>
@@ -1172,7 +1309,23 @@
         <w:t xml:space="preserve"> is the standard deviation of the differences</w:t>
       </w:r>
       <w:r>
-        <w:t>.</w:t>
+        <w:t xml:space="preserve"> = </w:t>
+      </w:r>
+      <w:r>
+        <w:rPr>
+          <w:rFonts w:ascii="Arial" w:eastAsia="Times New Roman" w:hAnsi="Arial" w:cs="Arial"/>
+          <w:sz w:val="20"/>
+          <w:szCs w:val="20"/>
+        </w:rPr>
+        <w:t>4.</w:t>
+      </w:r>
+      <w:r>
+        <w:rPr>
+          <w:rFonts w:ascii="Arial" w:eastAsia="Times New Roman" w:hAnsi="Arial" w:cs="Arial"/>
+          <w:sz w:val="20"/>
+          <w:szCs w:val="20"/>
+        </w:rPr>
+        <w:t>86</w:t>
       </w:r>
     </w:p>
     <w:p>
@@ -1187,7 +1340,7 @@
         <w:t>n is the number of subjects in the paired sample t test</w:t>
       </w:r>
       <w:r>
-        <w:t>.</w:t>
+        <w:t xml:space="preserve"> = 24</w:t>
       </w:r>
     </w:p>
     <w:p/>
@@ -1225,7 +1378,18 @@
         <w:t xml:space="preserve"> the T Critical Values are:</w:t>
       </w:r>
       <w:r>
-        <w:t xml:space="preserve"> [-2.011, 2.011]</w:t>
+        <w:t xml:space="preserve"> [-2.069</w:t>
+      </w:r>
+      <w:r>
+        <w:t>, 2.</w:t>
+      </w:r>
+      <w:r>
+        <w:t>069</w:t>
+      </w:r>
+      <w:bookmarkStart w:id="0" w:name="_GoBack"/>
+      <w:bookmarkEnd w:id="0"/>
+      <w:r>
+        <w:t>]</w:t>
       </w:r>
     </w:p>
     <w:p/>
@@ -1352,7 +1516,7 @@
       <w:r>
         <w:t xml:space="preserve">: </w:t>
       </w:r>
-      <w:hyperlink r:id="rId7" w:history="1">
+      <w:hyperlink r:id="rId8" w:history="1">
         <w:r>
           <w:rPr>
             <w:rStyle w:val="Hyperlink"/>
@@ -1377,24 +1541,12 @@
       <w:r>
         <w:t xml:space="preserve"> documentation for the t-test: </w:t>
       </w:r>
-      <w:hyperlink r:id="rId8" w:history="1">
+      <w:hyperlink r:id="rId9" w:history="1">
         <w:r>
           <w:rPr>
             <w:rStyle w:val="Hyperlink"/>
           </w:rPr>
-          <w:t>http://docs.scipy.org/doc/scipy-0.15.1/reference/g</w:t>
-        </w:r>
-        <w:r>
-          <w:rPr>
-            <w:rStyle w:val="Hyperlink"/>
-          </w:rPr>
-          <w:t>e</w:t>
-        </w:r>
-        <w:r>
-          <w:rPr>
-            <w:rStyle w:val="Hyperlink"/>
-          </w:rPr>
-          <w:t>nerated/scipy.stats.ttest_ind.html</w:t>
+          <w:t>http://docs.scipy.org/doc/scipy-0.15.1/reference/generated/scipy.stats.ttest_ind.html</w:t>
         </w:r>
       </w:hyperlink>
     </w:p>
@@ -1414,7 +1566,7 @@
       <w:r>
         <w:t xml:space="preserve"> notebook: </w:t>
       </w:r>
-      <w:hyperlink r:id="rId9" w:history="1">
+      <w:hyperlink r:id="rId10" w:history="1">
         <w:r>
           <w:rPr>
             <w:rStyle w:val="Hyperlink"/>
@@ -1427,8 +1579,6 @@
       <w:pPr>
         <w:pStyle w:val="ListParagraph"/>
       </w:pPr>
-      <w:bookmarkStart w:id="0" w:name="_GoBack"/>
-      <w:bookmarkEnd w:id="0"/>
     </w:p>
     <w:sectPr>
       <w:pgSz w:w="12240" w:h="15840"/>

</xml_diff>